<commit_message>
first upload of files, main page and links are OK, the sub-pages yet to be built
</commit_message>
<xml_diff>
--- a/Plan.docx
+++ b/Plan.docx
@@ -3,11 +3,6 @@
 <w:document xmlns:wpc="http://schemas.microsoft.com/office/word/2010/wordprocessingCanvas" xmlns:cx="http://schemas.microsoft.com/office/drawing/2014/chartex" xmlns:cx1="http://schemas.microsoft.com/office/drawing/2015/9/8/chartex" xmlns:cx2="http://schemas.microsoft.com/office/drawing/2015/10/21/chartex" xmlns:cx3="http://schemas.microsoft.com/office/drawing/2016/5/9/chartex" xmlns:cx4="http://schemas.microsoft.com/office/drawing/2016/5/10/chartex" xmlns:cx5="http://schemas.microsoft.com/office/drawing/2016/5/11/chartex" xmlns:cx6="http://schemas.microsoft.com/office/drawing/2016/5/12/chartex" xmlns:cx7="http://schemas.microsoft.com/office/drawing/2016/5/13/chartex" xmlns:cx8="http://schemas.microsoft.com/office/drawing/2016/5/14/chartex" xmlns:mc="http://schemas.openxmlformats.org/markup-compatibility/2006" xmlns:aink="http://schemas.microsoft.com/office/drawing/2016/ink" xmlns:am3d="http://schemas.microsoft.com/office/drawing/2017/model3d" xmlns:o="urn:schemas-microsoft-com:office:office" xmlns:oel="http://schemas.microsoft.com/office/2019/extlst" xmlns:r="http://schemas.openxmlformats.org/officeDocument/2006/relationships" xmlns:m="http://schemas.openxmlformats.org/officeDocument/2006/math" xmlns:v="urn:schemas-microsoft-com:vml" xmlns:wp14="http://schemas.microsoft.com/office/word/2010/wordprocessingDrawing" xmlns:wp="http://schemas.openxmlformats.org/drawingml/2006/wordprocessingDrawing" xmlns:w10="urn:schemas-microsoft-com:office:word" xmlns:w="http://schemas.openxmlformats.org/wordprocessingml/2006/main" xmlns:w14="http://schemas.microsoft.com/office/word/2010/wordml" xmlns:w15="http://schemas.microsoft.com/office/word/2012/wordml" xmlns:w16cex="http://schemas.microsoft.com/office/word/2018/wordml/cex" xmlns:w16cid="http://schemas.microsoft.com/office/word/2016/wordml/cid" xmlns:w16="http://schemas.microsoft.com/office/word/2018/wordml" xmlns:w16du="http://schemas.microsoft.com/office/word/2023/wordml/word16du" xmlns:w16sdtdh="http://schemas.microsoft.com/office/word/2020/wordml/sdtdatahash" xmlns:w16se="http://schemas.microsoft.com/office/word/2015/wordml/symex" xmlns:wpg="http://schemas.microsoft.com/office/word/2010/wordprocessingGroup" xmlns:wpi="http://schemas.microsoft.com/office/word/2010/wordprocessingInk" xmlns:wne="http://schemas.microsoft.com/office/word/2006/wordml" xmlns:wps="http://schemas.microsoft.com/office/word/2010/wordprocessingShape" mc:Ignorable="w14 w15 w16se w16cid w16 w16cex w16sdtdh w16du wp14">
   <w:body>
     <w:p/>
-    <w:p>
-      <w:r>
-        <w:t>First, let's plan out the structure:</w:t>
-      </w:r>
-    </w:p>
     <w:p/>
     <w:p>
       <w:r>
@@ -125,7 +120,6 @@
     </w:p>
     <w:p>
       <w:r>
-        <w:lastRenderedPageBreak/>
         <w:t xml:space="preserve">   - Professional email</w:t>
       </w:r>
     </w:p>
@@ -166,1049 +160,6 @@
       </w:r>
     </w:p>
     <w:p/>
-    <w:p>
-      <w:r>
-        <w:t>Let me create the initial HTML and CSS implementation:</w:t>
-      </w:r>
-    </w:p>
-    <w:p/>
-    <w:p>
-      <w:r>
-        <w:t>```html</w:t>
-      </w:r>
-    </w:p>
-    <w:p>
-      <w:r>
-        <w:t>&lt;!DOCTYPE html&gt;</w:t>
-      </w:r>
-    </w:p>
-    <w:p>
-      <w:r>
-        <w:t>&lt;html lang="en"&gt;</w:t>
-      </w:r>
-    </w:p>
-    <w:p>
-      <w:r>
-        <w:t>&lt;head&gt;</w:t>
-      </w:r>
-    </w:p>
-    <w:p>
-      <w:r>
-        <w:t xml:space="preserve">    &lt;meta charset="UTF-8"&gt;</w:t>
-      </w:r>
-    </w:p>
-    <w:p>
-      <w:r>
-        <w:t xml:space="preserve">    &lt;meta name="viewport" content="width=device-width, initial-scale=1.0"&gt;</w:t>
-      </w:r>
-    </w:p>
-    <w:p>
-      <w:r>
-        <w:t xml:space="preserve">    &lt;title&gt;Professional Portfolio&lt;/title&gt;</w:t>
-      </w:r>
-    </w:p>
-    <w:p>
-      <w:r>
-        <w:t xml:space="preserve">    &lt;style&gt;</w:t>
-      </w:r>
-    </w:p>
-    <w:p>
-      <w:r>
-        <w:t xml:space="preserve">        /* Reset and Base Styles */</w:t>
-      </w:r>
-    </w:p>
-    <w:p>
-      <w:r>
-        <w:t xml:space="preserve">        * {</w:t>
-      </w:r>
-    </w:p>
-    <w:p>
-      <w:r>
-        <w:t xml:space="preserve">            margin: 0;</w:t>
-      </w:r>
-    </w:p>
-    <w:p>
-      <w:r>
-        <w:t xml:space="preserve">            padding: 0;</w:t>
-      </w:r>
-    </w:p>
-    <w:p>
-      <w:r>
-        <w:t xml:space="preserve">            box-sizing: border-box;</w:t>
-      </w:r>
-    </w:p>
-    <w:p>
-      <w:r>
-        <w:t xml:space="preserve">        }</w:t>
-      </w:r>
-    </w:p>
-    <w:p/>
-    <w:p>
-      <w:r>
-        <w:t xml:space="preserve">        body {</w:t>
-      </w:r>
-    </w:p>
-    <w:p>
-      <w:r>
-        <w:t xml:space="preserve">            font-family: 'Segoe UI', Tahoma, Geneva, Verdana, sans-serif;</w:t>
-      </w:r>
-    </w:p>
-    <w:p>
-      <w:r>
-        <w:lastRenderedPageBreak/>
-        <w:t xml:space="preserve">            line-height: 1.6;</w:t>
-      </w:r>
-    </w:p>
-    <w:p>
-      <w:r>
-        <w:t xml:space="preserve">            color: #333;</w:t>
-      </w:r>
-    </w:p>
-    <w:p>
-      <w:r>
-        <w:t xml:space="preserve">            background-color: #f4f4f4;</w:t>
-      </w:r>
-    </w:p>
-    <w:p>
-      <w:r>
-        <w:t xml:space="preserve">        }</w:t>
-      </w:r>
-    </w:p>
-    <w:p/>
-    <w:p>
-      <w:r>
-        <w:t xml:space="preserve">        /* Navigation */</w:t>
-      </w:r>
-    </w:p>
-    <w:p>
-      <w:r>
-        <w:t xml:space="preserve">        nav {</w:t>
-      </w:r>
-    </w:p>
-    <w:p>
-      <w:r>
-        <w:t xml:space="preserve">            background-color: #2c3e50;</w:t>
-      </w:r>
-    </w:p>
-    <w:p>
-      <w:r>
-        <w:t xml:space="preserve">            padding: 1rem;</w:t>
-      </w:r>
-    </w:p>
-    <w:p>
-      <w:r>
-        <w:t xml:space="preserve">            position: fixed;</w:t>
-      </w:r>
-    </w:p>
-    <w:p>
-      <w:r>
-        <w:t xml:space="preserve">            width: 100%;</w:t>
-      </w:r>
-    </w:p>
-    <w:p>
-      <w:r>
-        <w:t xml:space="preserve">            top: 0;</w:t>
-      </w:r>
-    </w:p>
-    <w:p>
-      <w:r>
-        <w:t xml:space="preserve">            z-index: 1000;</w:t>
-      </w:r>
-    </w:p>
-    <w:p>
-      <w:r>
-        <w:t xml:space="preserve">        }</w:t>
-      </w:r>
-    </w:p>
-    <w:p/>
-    <w:p>
-      <w:r>
-        <w:t xml:space="preserve">        nav ul {</w:t>
-      </w:r>
-    </w:p>
-    <w:p>
-      <w:r>
-        <w:t xml:space="preserve">            display: flex;</w:t>
-      </w:r>
-    </w:p>
-    <w:p>
-      <w:r>
-        <w:t xml:space="preserve">            justify-content: center;</w:t>
-      </w:r>
-    </w:p>
-    <w:p>
-      <w:r>
-        <w:t xml:space="preserve">            list-style: none;</w:t>
-      </w:r>
-    </w:p>
-    <w:p>
-      <w:r>
-        <w:t xml:space="preserve">        }</w:t>
-      </w:r>
-    </w:p>
-    <w:p/>
-    <w:p>
-      <w:r>
-        <w:t xml:space="preserve">        nav ul li {</w:t>
-      </w:r>
-    </w:p>
-    <w:p>
-      <w:r>
-        <w:t xml:space="preserve">            margin: 0 1rem;</w:t>
-      </w:r>
-    </w:p>
-    <w:p>
-      <w:r>
-        <w:t xml:space="preserve">        }</w:t>
-      </w:r>
-    </w:p>
-    <w:p/>
-    <w:p>
-      <w:r>
-        <w:t xml:space="preserve">        nav ul li a {</w:t>
-      </w:r>
-    </w:p>
-    <w:p>
-      <w:r>
-        <w:t xml:space="preserve">            color: white;</w:t>
-      </w:r>
-    </w:p>
-    <w:p>
-      <w:r>
-        <w:t xml:space="preserve">            text-decoration: none;</w:t>
-      </w:r>
-    </w:p>
-    <w:p>
-      <w:r>
-        <w:t xml:space="preserve">            font-weight: 500;</w:t>
-      </w:r>
-    </w:p>
-    <w:p>
-      <w:r>
-        <w:lastRenderedPageBreak/>
-        <w:t xml:space="preserve">            transition: color 0.3s ease;</w:t>
-      </w:r>
-    </w:p>
-    <w:p>
-      <w:r>
-        <w:t xml:space="preserve">        }</w:t>
-      </w:r>
-    </w:p>
-    <w:p/>
-    <w:p>
-      <w:r>
-        <w:t xml:space="preserve">        nav ul li a:hover {</w:t>
-      </w:r>
-    </w:p>
-    <w:p>
-      <w:r>
-        <w:t xml:space="preserve">            color: #3498db;</w:t>
-      </w:r>
-    </w:p>
-    <w:p>
-      <w:r>
-        <w:t xml:space="preserve">        }</w:t>
-      </w:r>
-    </w:p>
-    <w:p/>
-    <w:p>
-      <w:r>
-        <w:t xml:space="preserve">        /* Main Content */</w:t>
-      </w:r>
-    </w:p>
-    <w:p>
-      <w:r>
-        <w:t xml:space="preserve">        .main-content {</w:t>
-      </w:r>
-    </w:p>
-    <w:p>
-      <w:r>
-        <w:t xml:space="preserve">            margin-top: 60px;</w:t>
-      </w:r>
-    </w:p>
-    <w:p>
-      <w:r>
-        <w:t xml:space="preserve">            padding: 2rem;</w:t>
-      </w:r>
-    </w:p>
-    <w:p>
-      <w:r>
-        <w:t xml:space="preserve">        }</w:t>
-      </w:r>
-    </w:p>
-    <w:p/>
-    <w:p>
-      <w:r>
-        <w:t xml:space="preserve">        /* Hero Section */</w:t>
-      </w:r>
-    </w:p>
-    <w:p>
-      <w:r>
-        <w:t xml:space="preserve">        .hero {</w:t>
-      </w:r>
-    </w:p>
-    <w:p>
-      <w:r>
-        <w:t xml:space="preserve">            text-align: center;</w:t>
-      </w:r>
-    </w:p>
-    <w:p>
-      <w:r>
-        <w:t xml:space="preserve">            padding: 4rem 2rem;</w:t>
-      </w:r>
-    </w:p>
-    <w:p>
-      <w:r>
-        <w:t xml:space="preserve">            background-color: white;</w:t>
-      </w:r>
-    </w:p>
-    <w:p>
-      <w:r>
-        <w:t xml:space="preserve">            border-radius: 10px;</w:t>
-      </w:r>
-    </w:p>
-    <w:p>
-      <w:r>
-        <w:t xml:space="preserve">            margin-bottom: 2rem;</w:t>
-      </w:r>
-    </w:p>
-    <w:p>
-      <w:r>
-        <w:t xml:space="preserve">            box-shadow: 0 2px 5px rgba(0,0,0,0.1);</w:t>
-      </w:r>
-    </w:p>
-    <w:p>
-      <w:r>
-        <w:t xml:space="preserve">        }</w:t>
-      </w:r>
-    </w:p>
-    <w:p/>
-    <w:p>
-      <w:r>
-        <w:t xml:space="preserve">        .profile-image {</w:t>
-      </w:r>
-    </w:p>
-    <w:p>
-      <w:r>
-        <w:t xml:space="preserve">            width: 200px;</w:t>
-      </w:r>
-    </w:p>
-    <w:p>
-      <w:r>
-        <w:t xml:space="preserve">            height: 200px;</w:t>
-      </w:r>
-    </w:p>
-    <w:p>
-      <w:r>
-        <w:t xml:space="preserve">            border-radius: 50%;</w:t>
-      </w:r>
-    </w:p>
-    <w:p>
-      <w:r>
-        <w:t xml:space="preserve">            margin-bottom: 2rem;</w:t>
-      </w:r>
-    </w:p>
-    <w:p>
-      <w:r>
-        <w:t xml:space="preserve">            object-fit: cover;</w:t>
-      </w:r>
-    </w:p>
-    <w:p>
-      <w:r>
-        <w:lastRenderedPageBreak/>
-        <w:t xml:space="preserve">        }</w:t>
-      </w:r>
-    </w:p>
-    <w:p/>
-    <w:p>
-      <w:r>
-        <w:t xml:space="preserve">        .hero h1 {</w:t>
-      </w:r>
-    </w:p>
-    <w:p>
-      <w:r>
-        <w:t xml:space="preserve">            font-size: 2.5rem;</w:t>
-      </w:r>
-    </w:p>
-    <w:p>
-      <w:r>
-        <w:t xml:space="preserve">            color: #2c3e50;</w:t>
-      </w:r>
-    </w:p>
-    <w:p>
-      <w:r>
-        <w:t xml:space="preserve">            margin-bottom: 1rem;</w:t>
-      </w:r>
-    </w:p>
-    <w:p>
-      <w:r>
-        <w:t xml:space="preserve">        }</w:t>
-      </w:r>
-    </w:p>
-    <w:p/>
-    <w:p>
-      <w:r>
-        <w:t xml:space="preserve">        .hero p {</w:t>
-      </w:r>
-    </w:p>
-    <w:p>
-      <w:r>
-        <w:t xml:space="preserve">            font-size: 1.2rem;</w:t>
-      </w:r>
-    </w:p>
-    <w:p>
-      <w:r>
-        <w:t xml:space="preserve">            color: #7f8c8d;</w:t>
-      </w:r>
-    </w:p>
-    <w:p>
-      <w:r>
-        <w:t xml:space="preserve">            max-width: 600px;</w:t>
-      </w:r>
-    </w:p>
-    <w:p>
-      <w:r>
-        <w:t xml:space="preserve">            margin: 0 auto;</w:t>
-      </w:r>
-    </w:p>
-    <w:p>
-      <w:r>
-        <w:t xml:space="preserve">        }</w:t>
-      </w:r>
-    </w:p>
-    <w:p/>
-    <w:p>
-      <w:r>
-        <w:t xml:space="preserve">        /* Social Links */</w:t>
-      </w:r>
-    </w:p>
-    <w:p>
-      <w:r>
-        <w:t xml:space="preserve">        .social-links {</w:t>
-      </w:r>
-    </w:p>
-    <w:p>
-      <w:r>
-        <w:t xml:space="preserve">            display: flex;</w:t>
-      </w:r>
-    </w:p>
-    <w:p>
-      <w:r>
-        <w:t xml:space="preserve">            justify-content: center;</w:t>
-      </w:r>
-    </w:p>
-    <w:p>
-      <w:r>
-        <w:t xml:space="preserve">            gap: 1.5rem;</w:t>
-      </w:r>
-    </w:p>
-    <w:p>
-      <w:r>
-        <w:t xml:space="preserve">            margin: 2rem 0;</w:t>
-      </w:r>
-    </w:p>
-    <w:p>
-      <w:r>
-        <w:t xml:space="preserve">        }</w:t>
-      </w:r>
-    </w:p>
-    <w:p/>
-    <w:p>
-      <w:r>
-        <w:t xml:space="preserve">        .social-links a {</w:t>
-      </w:r>
-    </w:p>
-    <w:p>
-      <w:r>
-        <w:t xml:space="preserve">            color: #2c3e50;</w:t>
-      </w:r>
-    </w:p>
-    <w:p>
-      <w:r>
-        <w:t xml:space="preserve">            font-size: 1.5rem;</w:t>
-      </w:r>
-    </w:p>
-    <w:p>
-      <w:r>
-        <w:t xml:space="preserve">            transition: color 0.3s ease;</w:t>
-      </w:r>
-    </w:p>
-    <w:p>
-      <w:r>
-        <w:t xml:space="preserve">        }</w:t>
-      </w:r>
-    </w:p>
-    <w:p/>
-    <w:p>
-      <w:r>
-        <w:lastRenderedPageBreak/>
-        <w:t xml:space="preserve">        .social-links a:hover {</w:t>
-      </w:r>
-    </w:p>
-    <w:p>
-      <w:r>
-        <w:t xml:space="preserve">            color: #3498db;</w:t>
-      </w:r>
-    </w:p>
-    <w:p>
-      <w:r>
-        <w:t xml:space="preserve">        }</w:t>
-      </w:r>
-    </w:p>
-    <w:p/>
-    <w:p>
-      <w:r>
-        <w:t xml:space="preserve">        /* Cards Section */</w:t>
-      </w:r>
-    </w:p>
-    <w:p>
-      <w:r>
-        <w:t xml:space="preserve">        .cards-section {</w:t>
-      </w:r>
-    </w:p>
-    <w:p>
-      <w:r>
-        <w:t xml:space="preserve">            display: grid;</w:t>
-      </w:r>
-    </w:p>
-    <w:p>
-      <w:r>
-        <w:t xml:space="preserve">            grid-template-columns: repeat(auto-fit, minmax(300px, 1fr));</w:t>
-      </w:r>
-    </w:p>
-    <w:p>
-      <w:r>
-        <w:t xml:space="preserve">            gap: 2rem;</w:t>
-      </w:r>
-    </w:p>
-    <w:p>
-      <w:r>
-        <w:t xml:space="preserve">            padding: 2rem 0;</w:t>
-      </w:r>
-    </w:p>
-    <w:p>
-      <w:r>
-        <w:t xml:space="preserve">        }</w:t>
-      </w:r>
-    </w:p>
-    <w:p/>
-    <w:p>
-      <w:r>
-        <w:t xml:space="preserve">        .card {</w:t>
-      </w:r>
-    </w:p>
-    <w:p>
-      <w:r>
-        <w:t xml:space="preserve">            background-color: white;</w:t>
-      </w:r>
-    </w:p>
-    <w:p>
-      <w:r>
-        <w:t xml:space="preserve">            border-radius: 10px;</w:t>
-      </w:r>
-    </w:p>
-    <w:p>
-      <w:r>
-        <w:t xml:space="preserve">            padding: 2rem;</w:t>
-      </w:r>
-    </w:p>
-    <w:p>
-      <w:r>
-        <w:t xml:space="preserve">            box-shadow: 0 2px 5px rgba(0,0,0,0.1);</w:t>
-      </w:r>
-    </w:p>
-    <w:p>
-      <w:r>
-        <w:t xml:space="preserve">        }</w:t>
-      </w:r>
-    </w:p>
-    <w:p/>
-    <w:p>
-      <w:r>
-        <w:t xml:space="preserve">        .card h2 {</w:t>
-      </w:r>
-    </w:p>
-    <w:p>
-      <w:r>
-        <w:t xml:space="preserve">            color: #2c3e50;</w:t>
-      </w:r>
-    </w:p>
-    <w:p>
-      <w:r>
-        <w:t xml:space="preserve">            margin-bottom: 1rem;</w:t>
-      </w:r>
-    </w:p>
-    <w:p>
-      <w:r>
-        <w:t xml:space="preserve">        }</w:t>
-      </w:r>
-    </w:p>
-    <w:p/>
-    <w:p>
-      <w:r>
-        <w:t xml:space="preserve">        .card p {</w:t>
-      </w:r>
-    </w:p>
-    <w:p>
-      <w:r>
-        <w:t xml:space="preserve">            color: #7f8c8d;</w:t>
-      </w:r>
-    </w:p>
-    <w:p>
-      <w:r>
-        <w:t xml:space="preserve">        }</w:t>
-      </w:r>
-    </w:p>
-    <w:p/>
-    <w:p>
-      <w:r>
-        <w:t xml:space="preserve">        /* Footer */</w:t>
-      </w:r>
-    </w:p>
-    <w:p>
-      <w:r>
-        <w:lastRenderedPageBreak/>
-        <w:t xml:space="preserve">        footer {</w:t>
-      </w:r>
-    </w:p>
-    <w:p>
-      <w:r>
-        <w:t xml:space="preserve">            background-color: #2c3e50;</w:t>
-      </w:r>
-    </w:p>
-    <w:p>
-      <w:r>
-        <w:t xml:space="preserve">            color: white;</w:t>
-      </w:r>
-    </w:p>
-    <w:p>
-      <w:r>
-        <w:t xml:space="preserve">            text-align: center;</w:t>
-      </w:r>
-    </w:p>
-    <w:p>
-      <w:r>
-        <w:t xml:space="preserve">            padding: 2rem;</w:t>
-      </w:r>
-    </w:p>
-    <w:p>
-      <w:r>
-        <w:t xml:space="preserve">            margin-top: 2rem;</w:t>
-      </w:r>
-    </w:p>
-    <w:p>
-      <w:r>
-        <w:t xml:space="preserve">        }</w:t>
-      </w:r>
-    </w:p>
-    <w:p/>
-    <w:p>
-      <w:r>
-        <w:t xml:space="preserve">        /* Responsive Design */</w:t>
-      </w:r>
-    </w:p>
-    <w:p>
-      <w:r>
-        <w:t xml:space="preserve">        @media (max-width: 768px) {</w:t>
-      </w:r>
-    </w:p>
-    <w:p>
-      <w:r>
-        <w:t xml:space="preserve">            nav ul {</w:t>
-      </w:r>
-    </w:p>
-    <w:p>
-      <w:r>
-        <w:t xml:space="preserve">                flex-direction: column;</w:t>
-      </w:r>
-    </w:p>
-    <w:p>
-      <w:r>
-        <w:t xml:space="preserve">                text-align: center;</w:t>
-      </w:r>
-    </w:p>
-    <w:p>
-      <w:r>
-        <w:t xml:space="preserve">            }</w:t>
-      </w:r>
-    </w:p>
-    <w:p/>
-    <w:p>
-      <w:r>
-        <w:t xml:space="preserve">            nav ul li {</w:t>
-      </w:r>
-    </w:p>
-    <w:p>
-      <w:r>
-        <w:t xml:space="preserve">                margin: 0.5rem 0;</w:t>
-      </w:r>
-    </w:p>
-    <w:p>
-      <w:r>
-        <w:t xml:space="preserve">            }</w:t>
-      </w:r>
-    </w:p>
-    <w:p/>
-    <w:p>
-      <w:r>
-        <w:t xml:space="preserve">            .hero h1 {</w:t>
-      </w:r>
-    </w:p>
-    <w:p>
-      <w:r>
-        <w:t xml:space="preserve">                font-size: 2rem;</w:t>
-      </w:r>
-    </w:p>
-    <w:p>
-      <w:r>
-        <w:t xml:space="preserve">            }</w:t>
-      </w:r>
-    </w:p>
-    <w:p/>
-    <w:p>
-      <w:r>
-        <w:t xml:space="preserve">            .cards-section {</w:t>
-      </w:r>
-    </w:p>
-    <w:p>
-      <w:r>
-        <w:t xml:space="preserve">                grid-template-columns: 1fr;</w:t>
-      </w:r>
-    </w:p>
-    <w:p>
-      <w:r>
-        <w:t xml:space="preserve">            }</w:t>
-      </w:r>
-    </w:p>
-    <w:p>
-      <w:r>
-        <w:t xml:space="preserve">        }</w:t>
-      </w:r>
-    </w:p>
-    <w:p>
-      <w:r>
-        <w:t xml:space="preserve">    &lt;/style&gt;</w:t>
-      </w:r>
-    </w:p>
-    <w:p>
-      <w:r>
-        <w:t>&lt;/head&gt;</w:t>
-      </w:r>
-    </w:p>
-    <w:p>
-      <w:r>
-        <w:lastRenderedPageBreak/>
-        <w:t>&lt;body&gt;</w:t>
-      </w:r>
-    </w:p>
-    <w:p>
-      <w:r>
-        <w:t xml:space="preserve">    &lt;nav&gt;</w:t>
-      </w:r>
-    </w:p>
-    <w:p>
-      <w:r>
-        <w:t xml:space="preserve">        &lt;ul&gt;</w:t>
-      </w:r>
-    </w:p>
-    <w:p>
-      <w:r>
-        <w:t xml:space="preserve">            &lt;li&gt;&lt;a href="#home"&gt;Home&lt;/a&gt;&lt;/li&gt;</w:t>
-      </w:r>
-    </w:p>
-    <w:p>
-      <w:r>
-        <w:t xml:space="preserve">            &lt;li&gt;&lt;a href="#about"&gt;About&lt;/a&gt;&lt;/li&gt;</w:t>
-      </w:r>
-    </w:p>
-    <w:p>
-      <w:r>
-        <w:t xml:space="preserve">            &lt;li&gt;&lt;a href="#portfolio"&gt;Portfolio&lt;/a&gt;&lt;/li&gt;</w:t>
-      </w:r>
-    </w:p>
-    <w:p>
-      <w:r>
-        <w:t xml:space="preserve">            &lt;li&gt;&lt;a href="#resume"&gt;Resume&lt;/a&gt;&lt;/li&gt;</w:t>
-      </w:r>
-    </w:p>
-    <w:p>
-      <w:r>
-        <w:t xml:space="preserve">            &lt;li&gt;&lt;a href="#contact"&gt;Contact&lt;/a&gt;&lt;/li&gt;</w:t>
-      </w:r>
-    </w:p>
-    <w:p>
-      <w:r>
-        <w:t xml:space="preserve">        &lt;/ul&gt;</w:t>
-      </w:r>
-    </w:p>
-    <w:p>
-      <w:r>
-        <w:t xml:space="preserve">    &lt;/nav&gt;</w:t>
-      </w:r>
-    </w:p>
-    <w:p/>
-    <w:p>
-      <w:r>
-        <w:t xml:space="preserve">    &lt;div class="main-content"&gt;</w:t>
-      </w:r>
-    </w:p>
-    <w:p>
-      <w:r>
-        <w:t xml:space="preserve">        &lt;section id="home" class="hero"&gt;</w:t>
-      </w:r>
-    </w:p>
-    <w:p>
-      <w:r>
-        <w:t xml:space="preserve">            &lt;img src="/api/placeholder/200/200" alt="Professional headshot" class="profile-image"&gt;</w:t>
-      </w:r>
-    </w:p>
-    <w:p>
-      <w:r>
-        <w:t xml:space="preserve">            &lt;h1&gt;John Doe&lt;/h1&gt;</w:t>
-      </w:r>
-    </w:p>
-    <w:p>
-      <w:r>
-        <w:t xml:space="preserve">            &lt;p&gt;Full Stack Developer | Open Source Contributor | Tech Enthusiast&lt;/p&gt;</w:t>
-      </w:r>
-    </w:p>
-    <w:p>
-      <w:r>
-        <w:t xml:space="preserve">            </w:t>
-      </w:r>
-    </w:p>
-    <w:p>
-      <w:r>
-        <w:t xml:space="preserve">            &lt;div class="social-links"&gt;</w:t>
-      </w:r>
-    </w:p>
-    <w:p>
-      <w:r>
-        <w:t xml:space="preserve">                &lt;a href="https://linkedin.com" target="_blank"&gt;LinkedIn&lt;/a&gt;</w:t>
-      </w:r>
-    </w:p>
-    <w:p>
-      <w:r>
-        <w:t xml:space="preserve">                &lt;a href="https://github.com" target="_blank"&gt;GitHub&lt;/a&gt;</w:t>
-      </w:r>
-    </w:p>
-    <w:p>
-      <w:r>
-        <w:t xml:space="preserve">                &lt;a href="https://twitter.com" target="_blank"&gt;Twitter&lt;/a&gt;</w:t>
-      </w:r>
-    </w:p>
-    <w:p>
-      <w:r>
-        <w:t xml:space="preserve">            &lt;/div&gt;</w:t>
-      </w:r>
-    </w:p>
-    <w:p>
-      <w:r>
-        <w:t xml:space="preserve">        &lt;/section&gt;</w:t>
-      </w:r>
-    </w:p>
-    <w:p/>
-    <w:p>
-      <w:r>
-        <w:t xml:space="preserve">        &lt;div class="cards-section"&gt;</w:t>
-      </w:r>
-    </w:p>
-    <w:p>
-      <w:r>
-        <w:t xml:space="preserve">            &lt;div class="card"&gt;</w:t>
-      </w:r>
-    </w:p>
-    <w:p>
-      <w:r>
-        <w:t xml:space="preserve">                &lt;h2&gt;About Me&lt;/h2&gt;</w:t>
-      </w:r>
-    </w:p>
-    <w:p>
-      <w:r>
-        <w:t xml:space="preserve">                &lt;p&gt;Passionate developer with 5+ years of experience building web applications. Focused on creating user-friendly, scalable solutions that solve real-world problems.&lt;/p&gt;</w:t>
-      </w:r>
-    </w:p>
-    <w:p>
-      <w:r>
-        <w:lastRenderedPageBreak/>
-        <w:t xml:space="preserve">            &lt;/div&gt;</w:t>
-      </w:r>
-    </w:p>
-    <w:p/>
-    <w:p>
-      <w:r>
-        <w:t xml:space="preserve">            &lt;div class="card"&gt;</w:t>
-      </w:r>
-    </w:p>
-    <w:p>
-      <w:r>
-        <w:t xml:space="preserve">                &lt;h2&gt;Skills&lt;/h2&gt;</w:t>
-      </w:r>
-    </w:p>
-    <w:p>
-      <w:r>
-        <w:t xml:space="preserve">                &lt;p&gt;JavaScript, React, Node.js, Python, SQL, AWS, Docker&lt;/p&gt;</w:t>
-      </w:r>
-    </w:p>
-    <w:p>
-      <w:r>
-        <w:t xml:space="preserve">            &lt;/div&gt;</w:t>
-      </w:r>
-    </w:p>
-    <w:p/>
-    <w:p>
-      <w:r>
-        <w:t xml:space="preserve">            &lt;div class="card"&gt;</w:t>
-      </w:r>
-    </w:p>
-    <w:p>
-      <w:r>
-        <w:t xml:space="preserve">                &lt;h2&gt;Featured Project&lt;/h2&gt;</w:t>
-      </w:r>
-    </w:p>
-    <w:p>
-      <w:r>
-        <w:t xml:space="preserve">                &lt;p&gt;E-commerce Platform - Built a full-stack e-commerce solution using React, Node.js, and MongoDB, serving 10k+ monthly users.&lt;/p&gt;</w:t>
-      </w:r>
-    </w:p>
-    <w:p>
-      <w:r>
-        <w:t xml:space="preserve">            &lt;/div&gt;</w:t>
-      </w:r>
-    </w:p>
-    <w:p>
-      <w:r>
-        <w:t xml:space="preserve">        &lt;/div&gt;</w:t>
-      </w:r>
-    </w:p>
-    <w:p>
-      <w:r>
-        <w:t xml:space="preserve">    &lt;/div&gt;</w:t>
-      </w:r>
-    </w:p>
-    <w:p/>
-    <w:p>
-      <w:r>
-        <w:t xml:space="preserve">    &lt;footer&gt;</w:t>
-      </w:r>
-    </w:p>
-    <w:p>
-      <w:r>
-        <w:t xml:space="preserve">        &lt;p&gt;&amp;copy; 2024 John Doe. All rights reserved.&lt;/p&gt;</w:t>
-      </w:r>
-    </w:p>
-    <w:p>
-      <w:r>
-        <w:t xml:space="preserve">    &lt;/footer&gt;</w:t>
-      </w:r>
-    </w:p>
-    <w:p>
-      <w:r>
-        <w:t>&lt;/body&gt;</w:t>
-      </w:r>
-    </w:p>
-    <w:p>
-      <w:r>
-        <w:t>&lt;/html&gt;</w:t>
-      </w:r>
-    </w:p>
-    <w:p/>
-    <w:p>
-      <w:r>
-        <w:t>```</w:t>
-      </w:r>
-    </w:p>
-    <w:p/>
-    <w:p>
-      <w:r>
-        <w:t>I've created a responsive, single-page template that can be expanded into multiple pages. Key features include:</w:t>
-      </w:r>
-    </w:p>
-    <w:p/>
-    <w:p>
-      <w:r>
-        <w:t>1. Clean, modern design with a fixed navigation bar</w:t>
-      </w:r>
-    </w:p>
-    <w:p>
-      <w:r>
-        <w:t>2. Hero section with profile image and social links</w:t>
-      </w:r>
-    </w:p>
-    <w:p>
-      <w:r>
-        <w:t>3. Card-based layout for different content sections</w:t>
-      </w:r>
-    </w:p>
-    <w:p>
-      <w:r>
-        <w:lastRenderedPageBreak/>
-        <w:t>4. Responsive design that works on mobile devices</w:t>
-      </w:r>
-    </w:p>
-    <w:p>
-      <w:r>
-        <w:t>5. Professional color scheme and typography</w:t>
-      </w:r>
-    </w:p>
-    <w:p/>
-    <w:p>
-      <w:r>
-        <w:t>To expand this into a multi-page site:</w:t>
-      </w:r>
-    </w:p>
-    <w:p/>
-    <w:p>
-      <w:r>
-        <w:t>1. Create separate HTML files for each section (about.html, portfolio.html, etc.)</w:t>
-      </w:r>
-    </w:p>
-    <w:p>
-      <w:r>
-        <w:t>2. Move the CSS to a separate stylesheet</w:t>
-      </w:r>
-    </w:p>
-    <w:p>
-      <w:r>
-        <w:t>3. Add more detailed content to each section</w:t>
-      </w:r>
-    </w:p>
-    <w:p>
-      <w:r>
-        <w:t>4. Enhance the portfolio section with project screenshots</w:t>
-      </w:r>
-    </w:p>
-    <w:p>
-      <w:r>
-        <w:t>5. Add a contact form on the contact page</w:t>
-      </w:r>
-    </w:p>
-    <w:p/>
-    <w:p>
-      <w:r>
-        <w:t>Would you like me to:</w:t>
-      </w:r>
-    </w:p>
-    <w:p>
-      <w:r>
-        <w:t>1. Create any of the additional pages?</w:t>
-      </w:r>
-    </w:p>
-    <w:p>
-      <w:r>
-        <w:t>2. Add more interactive features?</w:t>
-      </w:r>
-    </w:p>
-    <w:p>
-      <w:r>
-        <w:t>3. Modify the color scheme or layout?</w:t>
-      </w:r>
-    </w:p>
-    <w:p>
-      <w:r>
-        <w:t>4. Add additional sections or content?</w:t>
-      </w:r>
-    </w:p>
     <w:sectPr>
       <w:pgSz w:w="12240" w:h="15840"/>
       <w:pgMar w:top="1440" w:right="1440" w:bottom="1440" w:left="1440" w:header="720" w:footer="720" w:gutter="0"/>

</xml_diff>